<commit_message>
* 수정 [M015] - Cml 추가
</commit_message>
<xml_diff>
--- a/번호인식 알고리즘 개발.docx
+++ b/번호인식 알고리즘 개발.docx
@@ -7837,10 +7837,10 @@
             <v:path o:extrusionok="f" gradientshapeok="t" o:connecttype="rect"/>
             <o:lock v:ext="edit" aspectratio="t"/>
           </v:shapetype>
-          <v:shape id="_x0000_i1025" type="#_x0000_t75" style="width:369pt;height:276.75pt" o:ole="">
+          <v:shape id="_x0000_i1025" type="#_x0000_t75" style="width:368.75pt;height:276.75pt" o:ole="">
             <v:imagedata r:id="rId18" o:title=""/>
           </v:shape>
-          <o:OLEObject Type="Embed" ProgID="PowerPoint.Slide.12" ShapeID="_x0000_i1025" DrawAspect="Content" ObjectID="_1746969318" r:id="rId19"/>
+          <o:OLEObject Type="Embed" ProgID="PowerPoint.Slide.12" ShapeID="_x0000_i1025" DrawAspect="Content" ObjectID="_1750508436" r:id="rId19"/>
         </w:object>
       </w:r>
     </w:p>
@@ -11011,7 +11011,7 @@
     <w:p>
       <w:r>
         <w:pict>
-          <v:shape id="_x0000_i1026" type="#_x0000_t75" style="width:112.5pt;height:112.5pt">
+          <v:shape id="_x0000_i1026" type="#_x0000_t75" style="width:112.7pt;height:112.7pt">
             <v:imagedata r:id="rId21" o:title="H202107266201000005E1_경기91자5889_경기91x5889"/>
           </v:shape>
         </w:pict>
@@ -11065,7 +11065,7 @@
       <w:r>
         <w:lastRenderedPageBreak/>
         <w:pict>
-          <v:shape id="_x0000_i1027" type="#_x0000_t75" style="width:160.5pt;height:160.5pt">
+          <v:shape id="_x0000_i1027" type="#_x0000_t75" style="width:160.3pt;height:160.3pt">
             <v:imagedata r:id="rId22" o:title="H202107266301000006AE_서울81배3131_서울81바3131"/>
           </v:shape>
         </w:pict>
@@ -11089,7 +11089,7 @@
     <w:p>
       <w:r>
         <w:pict>
-          <v:shape id="_x0000_i1028" type="#_x0000_t75" style="width:162.75pt;height:162.75pt">
+          <v:shape id="_x0000_i1028" type="#_x0000_t75" style="width:162.8pt;height:162.8pt">
             <v:imagedata r:id="rId23" o:title="H202107266301000005F4_87고8170_87고81720"/>
           </v:shape>
         </w:pict>
@@ -11227,20 +11227,20 @@
     <w:p>
       <w:r>
         <w:object w:dxaOrig="1524" w:dyaOrig="817">
-          <v:shape id="_x0000_i1029" type="#_x0000_t75" style="width:75.75pt;height:41.25pt" o:ole="">
+          <v:shape id="_x0000_i1029" type="#_x0000_t75" style="width:75.75pt;height:41.3pt" o:ole="">
             <v:imagedata r:id="rId24" o:title=""/>
           </v:shape>
-          <o:OLEObject Type="Embed" ProgID="Package" ShapeID="_x0000_i1029" DrawAspect="Content" ObjectID="_1746969319" r:id="rId25"/>
+          <o:OLEObject Type="Embed" ProgID="Package" ShapeID="_x0000_i1029" DrawAspect="Content" ObjectID="_1750508437" r:id="rId25"/>
         </w:object>
       </w:r>
     </w:p>
     <w:p>
       <w:r>
         <w:object w:dxaOrig="2364" w:dyaOrig="816">
-          <v:shape id="_x0000_i1030" type="#_x0000_t75" style="width:117.75pt;height:41.25pt" o:ole="">
+          <v:shape id="_x0000_i1030" type="#_x0000_t75" style="width:117.7pt;height:41.3pt" o:ole="">
             <v:imagedata r:id="rId26" o:title=""/>
           </v:shape>
-          <o:OLEObject Type="Embed" ProgID="Package" ShapeID="_x0000_i1030" DrawAspect="Content" ObjectID="_1746969320" r:id="rId27"/>
+          <o:OLEObject Type="Embed" ProgID="Package" ShapeID="_x0000_i1030" DrawAspect="Content" ObjectID="_1750508438" r:id="rId27"/>
         </w:object>
       </w:r>
     </w:p>
@@ -12446,29 +12446,14 @@
         <w:rPr>
           <w:rFonts w:hint="eastAsia"/>
         </w:rPr>
-        <w:t>5</w:t>
-      </w:r>
-      <w:r>
-        <w:rPr>
-          <w:rFonts w:hint="eastAsia"/>
-        </w:rPr>
-        <w:t>월</w:t>
-      </w:r>
-      <w:r>
-        <w:rPr>
-          <w:rFonts w:hint="eastAsia"/>
-        </w:rPr>
-        <w:t>30</w:t>
-      </w:r>
-      <w:r>
-        <w:rPr>
-          <w:rFonts w:hint="eastAsia"/>
-        </w:rPr>
-        <w:t>일</w:t>
-      </w:r>
-    </w:p>
-    <w:p>
-      <w:r>
+        <w:t>5월30일</w:t>
+      </w:r>
+    </w:p>
+    <w:p>
+      <w:r>
+        <w:rPr>
+          <w:noProof/>
+        </w:rPr>
         <w:drawing>
           <wp:inline distT="0" distB="0" distL="0" distR="0" wp14:anchorId="5F96E3D2" wp14:editId="193F73C6">
             <wp:extent cx="5731510" cy="2607945"/>
@@ -12508,6 +12493,9 @@
     </w:p>
     <w:p>
       <w:r>
+        <w:rPr>
+          <w:noProof/>
+        </w:rPr>
         <w:lastRenderedPageBreak/>
         <w:drawing>
           <wp:inline distT="0" distB="0" distL="0" distR="0" wp14:anchorId="4D101805" wp14:editId="7562BCE9">
@@ -12547,13 +12535,10 @@
       </w:r>
     </w:p>
     <w:p>
-      <w:pPr>
-        <w:rPr>
-          <w:rFonts w:hint="eastAsia"/>
-        </w:rPr>
-      </w:pPr>
-      <w:bookmarkStart w:id="0" w:name="_GoBack"/>
-      <w:r>
+      <w:r>
+        <w:rPr>
+          <w:noProof/>
+        </w:rPr>
         <w:drawing>
           <wp:inline distT="0" distB="0" distL="0" distR="0" wp14:anchorId="0C0F0082" wp14:editId="5D365E34">
             <wp:extent cx="5731510" cy="1408430"/>
@@ -12590,10 +12575,160 @@
           </wp:inline>
         </w:drawing>
       </w:r>
+    </w:p>
+    <w:p>
+      <w:r>
+        <w:rPr>
+          <w:rFonts w:hint="eastAsia"/>
+        </w:rPr>
+        <w:t>P</w:t>
+      </w:r>
+      <w:r>
+        <w:t xml:space="preserve">lateImage </w:t>
+      </w:r>
+      <w:r>
+        <w:rPr>
+          <w:rFonts w:hint="eastAsia"/>
+        </w:rPr>
+        <w:t>t</w:t>
+      </w:r>
+      <w:r>
+        <w:t xml:space="preserve">raining </w:t>
+      </w:r>
+      <w:r>
+        <w:rPr>
+          <w:rFonts w:hint="eastAsia"/>
+        </w:rPr>
+        <w:t>23년 7월 10일</w:t>
+      </w:r>
+    </w:p>
+    <w:p>
+      <w:r>
+        <w:drawing>
+          <wp:inline distT="0" distB="0" distL="0" distR="0" wp14:anchorId="4191458C" wp14:editId="1532774A">
+            <wp:extent cx="5731510" cy="2554605"/>
+            <wp:effectExtent l="0" t="0" r="2540" b="0"/>
+            <wp:docPr id="26" name="그림 26"/>
+            <wp:cNvGraphicFramePr>
+              <a:graphicFrameLocks xmlns:a="http://schemas.openxmlformats.org/drawingml/2006/main" noChangeAspect="1"/>
+            </wp:cNvGraphicFramePr>
+            <a:graphic xmlns:a="http://schemas.openxmlformats.org/drawingml/2006/main">
+              <a:graphicData uri="http://schemas.openxmlformats.org/drawingml/2006/picture">
+                <pic:pic xmlns:pic="http://schemas.openxmlformats.org/drawingml/2006/picture">
+                  <pic:nvPicPr>
+                    <pic:cNvPr id="1" name=""/>
+                    <pic:cNvPicPr/>
+                  </pic:nvPicPr>
+                  <pic:blipFill>
+                    <a:blip r:embed="rId45"/>
+                    <a:stretch>
+                      <a:fillRect/>
+                    </a:stretch>
+                  </pic:blipFill>
+                  <pic:spPr>
+                    <a:xfrm>
+                      <a:off x="0" y="0"/>
+                      <a:ext cx="5731510" cy="2554605"/>
+                    </a:xfrm>
+                    <a:prstGeom prst="rect">
+                      <a:avLst/>
+                    </a:prstGeom>
+                  </pic:spPr>
+                </pic:pic>
+              </a:graphicData>
+            </a:graphic>
+          </wp:inline>
+        </w:drawing>
+      </w:r>
+    </w:p>
+    <w:p>
+      <w:r>
+        <w:lastRenderedPageBreak/>
+        <w:drawing>
+          <wp:inline distT="0" distB="0" distL="0" distR="0" wp14:anchorId="54DF3327" wp14:editId="6B80332E">
+            <wp:extent cx="5731510" cy="2553335"/>
+            <wp:effectExtent l="0" t="0" r="2540" b="0"/>
+            <wp:docPr id="27" name="그림 27"/>
+            <wp:cNvGraphicFramePr>
+              <a:graphicFrameLocks xmlns:a="http://schemas.openxmlformats.org/drawingml/2006/main" noChangeAspect="1"/>
+            </wp:cNvGraphicFramePr>
+            <a:graphic xmlns:a="http://schemas.openxmlformats.org/drawingml/2006/main">
+              <a:graphicData uri="http://schemas.openxmlformats.org/drawingml/2006/picture">
+                <pic:pic xmlns:pic="http://schemas.openxmlformats.org/drawingml/2006/picture">
+                  <pic:nvPicPr>
+                    <pic:cNvPr id="1" name=""/>
+                    <pic:cNvPicPr/>
+                  </pic:nvPicPr>
+                  <pic:blipFill>
+                    <a:blip r:embed="rId46"/>
+                    <a:stretch>
+                      <a:fillRect/>
+                    </a:stretch>
+                  </pic:blipFill>
+                  <pic:spPr>
+                    <a:xfrm>
+                      <a:off x="0" y="0"/>
+                      <a:ext cx="5731510" cy="2553335"/>
+                    </a:xfrm>
+                    <a:prstGeom prst="rect">
+                      <a:avLst/>
+                    </a:prstGeom>
+                  </pic:spPr>
+                </pic:pic>
+              </a:graphicData>
+            </a:graphic>
+          </wp:inline>
+        </w:drawing>
+      </w:r>
+    </w:p>
+    <w:p>
+      <w:pPr>
+        <w:rPr>
+          <w:rFonts w:hint="eastAsia"/>
+        </w:rPr>
+      </w:pPr>
+      <w:r>
+        <w:drawing>
+          <wp:inline distT="0" distB="0" distL="0" distR="0" wp14:anchorId="4644029D" wp14:editId="16185A3C">
+            <wp:extent cx="5731510" cy="1388110"/>
+            <wp:effectExtent l="0" t="0" r="2540" b="2540"/>
+            <wp:docPr id="28" name="그림 28"/>
+            <wp:cNvGraphicFramePr>
+              <a:graphicFrameLocks xmlns:a="http://schemas.openxmlformats.org/drawingml/2006/main" noChangeAspect="1"/>
+            </wp:cNvGraphicFramePr>
+            <a:graphic xmlns:a="http://schemas.openxmlformats.org/drawingml/2006/main">
+              <a:graphicData uri="http://schemas.openxmlformats.org/drawingml/2006/picture">
+                <pic:pic xmlns:pic="http://schemas.openxmlformats.org/drawingml/2006/picture">
+                  <pic:nvPicPr>
+                    <pic:cNvPr id="1" name=""/>
+                    <pic:cNvPicPr/>
+                  </pic:nvPicPr>
+                  <pic:blipFill>
+                    <a:blip r:embed="rId47"/>
+                    <a:stretch>
+                      <a:fillRect/>
+                    </a:stretch>
+                  </pic:blipFill>
+                  <pic:spPr>
+                    <a:xfrm>
+                      <a:off x="0" y="0"/>
+                      <a:ext cx="5731510" cy="1388110"/>
+                    </a:xfrm>
+                    <a:prstGeom prst="rect">
+                      <a:avLst/>
+                    </a:prstGeom>
+                  </pic:spPr>
+                </pic:pic>
+              </a:graphicData>
+            </a:graphic>
+          </wp:inline>
+        </w:drawing>
+      </w:r>
+      <w:bookmarkStart w:id="0" w:name="_GoBack"/>
       <w:bookmarkEnd w:id="0"/>
     </w:p>
     <w:sectPr>
-      <w:footerReference w:type="default" r:id="rId45"/>
+      <w:footerReference w:type="default" r:id="rId48"/>
       <w:pgSz w:w="11906" w:h="16838"/>
       <w:pgMar w:top="1701" w:right="1440" w:bottom="1440" w:left="1440" w:header="851" w:footer="992" w:gutter="0"/>
       <w:cols w:space="425"/>
@@ -12692,7 +12827,7 @@
                 <w:bCs/>
                 <w:noProof/>
               </w:rPr>
-              <w:t>24</w:t>
+              <w:t>25</w:t>
             </w:r>
             <w:r>
               <w:rPr>
@@ -12740,7 +12875,7 @@
                 <w:bCs/>
                 <w:noProof/>
               </w:rPr>
-              <w:t>24</w:t>
+              <w:t>25</w:t>
             </w:r>
             <w:r>
               <w:rPr>
@@ -13784,7 +13919,7 @@
 </file>
 
 <file path=customXml/itemProps1.xml><?xml version="1.0" encoding="utf-8"?>
-<ds:datastoreItem xmlns:ds="http://schemas.openxmlformats.org/officeDocument/2006/customXml" ds:itemID="{CA7E0AD3-50CD-4C0C-93B8-392B059F46AD}">
+<ds:datastoreItem xmlns:ds="http://schemas.openxmlformats.org/officeDocument/2006/customXml" ds:itemID="{359F6D58-B9E1-43AA-BE04-3723F243753D}">
   <ds:schemaRefs>
     <ds:schemaRef ds:uri="http://schemas.openxmlformats.org/officeDocument/2006/bibliography"/>
   </ds:schemaRefs>

</xml_diff>

<commit_message>
* 수정 [M016] - car-plate_320 추가
</commit_message>
<xml_diff>
--- a/번호인식 알고리즘 개발.docx
+++ b/번호인식 알고리즘 개발.docx
@@ -7840,7 +7840,7 @@
           <v:shape id="_x0000_i1025" type="#_x0000_t75" style="width:368.75pt;height:276.75pt" o:ole="">
             <v:imagedata r:id="rId18" o:title=""/>
           </v:shape>
-          <o:OLEObject Type="Embed" ProgID="PowerPoint.Slide.12" ShapeID="_x0000_i1025" DrawAspect="Content" ObjectID="_1750508436" r:id="rId19"/>
+          <o:OLEObject Type="Embed" ProgID="PowerPoint.Slide.12" ShapeID="_x0000_i1025" DrawAspect="Content" ObjectID="_1754721026" r:id="rId19"/>
         </w:object>
       </w:r>
     </w:p>
@@ -11230,7 +11230,7 @@
           <v:shape id="_x0000_i1029" type="#_x0000_t75" style="width:75.75pt;height:41.3pt" o:ole="">
             <v:imagedata r:id="rId24" o:title=""/>
           </v:shape>
-          <o:OLEObject Type="Embed" ProgID="Package" ShapeID="_x0000_i1029" DrawAspect="Content" ObjectID="_1750508437" r:id="rId25"/>
+          <o:OLEObject Type="Embed" ProgID="Package" ShapeID="_x0000_i1029" DrawAspect="Content" ObjectID="_1754721027" r:id="rId25"/>
         </w:object>
       </w:r>
     </w:p>
@@ -11240,7 +11240,7 @@
           <v:shape id="_x0000_i1030" type="#_x0000_t75" style="width:117.7pt;height:41.3pt" o:ole="">
             <v:imagedata r:id="rId26" o:title=""/>
           </v:shape>
-          <o:OLEObject Type="Embed" ProgID="Package" ShapeID="_x0000_i1030" DrawAspect="Content" ObjectID="_1750508438" r:id="rId27"/>
+          <o:OLEObject Type="Embed" ProgID="Package" ShapeID="_x0000_i1030" DrawAspect="Content" ObjectID="_1754721028" r:id="rId27"/>
         </w:object>
       </w:r>
     </w:p>
@@ -12423,42 +12423,31 @@
         </w:drawing>
       </w:r>
     </w:p>
-    <w:p>
-      <w:r>
-        <w:rPr>
-          <w:rFonts w:hint="eastAsia"/>
-        </w:rPr>
-        <w:t xml:space="preserve">이륜차 헬멧 인식 고도화 </w:t>
-      </w:r>
-      <w:r>
-        <w:t>(</w:t>
-      </w:r>
-      <w:r>
-        <w:rPr>
-          <w:rFonts w:hint="eastAsia"/>
-        </w:rPr>
-        <w:t>경성고 낮에 헬멧 인식 안되는 문제)</w:t>
-      </w:r>
-      <w:r>
-        <w:t xml:space="preserve"> </w:t>
-      </w:r>
-      <w:r>
-        <w:rPr>
-          <w:rFonts w:hint="eastAsia"/>
-        </w:rPr>
-        <w:t>5월30일</w:t>
-      </w:r>
-    </w:p>
-    <w:p>
-      <w:r>
-        <w:rPr>
-          <w:noProof/>
-        </w:rPr>
+    <w:p/>
+    <w:p>
+      <w:r>
+        <w:rPr>
+          <w:rFonts w:hint="eastAsia"/>
+        </w:rPr>
+        <w:t>C</w:t>
+      </w:r>
+      <w:r>
+        <w:t xml:space="preserve">ar-Plate 320x320 </w:t>
+      </w:r>
+      <w:r>
+        <w:rPr>
+          <w:rFonts w:hint="eastAsia"/>
+        </w:rPr>
+        <w:t>23년 8월 28일</w:t>
+      </w:r>
+    </w:p>
+    <w:p>
+      <w:r>
         <w:drawing>
-          <wp:inline distT="0" distB="0" distL="0" distR="0" wp14:anchorId="5F96E3D2" wp14:editId="193F73C6">
-            <wp:extent cx="5731510" cy="2607945"/>
-            <wp:effectExtent l="0" t="0" r="2540" b="1905"/>
-            <wp:docPr id="23" name="그림 23"/>
+          <wp:inline distT="0" distB="0" distL="0" distR="0" wp14:anchorId="2400291B" wp14:editId="6BE4FDE4">
+            <wp:extent cx="5731510" cy="3887470"/>
+            <wp:effectExtent l="0" t="0" r="2540" b="0"/>
+            <wp:docPr id="29" name="그림 29"/>
             <wp:cNvGraphicFramePr>
               <a:graphicFrameLocks xmlns:a="http://schemas.openxmlformats.org/drawingml/2006/main" noChangeAspect="1"/>
             </wp:cNvGraphicFramePr>
@@ -12478,7 +12467,7 @@
                   <pic:spPr>
                     <a:xfrm>
                       <a:off x="0" y="0"/>
-                      <a:ext cx="5731510" cy="2607945"/>
+                      <a:ext cx="5731510" cy="3887470"/>
                     </a:xfrm>
                     <a:prstGeom prst="rect">
                       <a:avLst/>
@@ -12492,16 +12481,18 @@
       </w:r>
     </w:p>
     <w:p>
-      <w:r>
-        <w:rPr>
-          <w:noProof/>
-        </w:rPr>
+      <w:pPr>
+        <w:rPr>
+          <w:rFonts w:hint="eastAsia"/>
+        </w:rPr>
+      </w:pPr>
+      <w:r>
         <w:lastRenderedPageBreak/>
         <w:drawing>
-          <wp:inline distT="0" distB="0" distL="0" distR="0" wp14:anchorId="4D101805" wp14:editId="7562BCE9">
-            <wp:extent cx="5731510" cy="2393950"/>
-            <wp:effectExtent l="0" t="0" r="2540" b="6350"/>
-            <wp:docPr id="24" name="그림 24"/>
+          <wp:inline distT="0" distB="0" distL="0" distR="0" wp14:anchorId="1247CE72" wp14:editId="2AB73D72">
+            <wp:extent cx="5731510" cy="3656330"/>
+            <wp:effectExtent l="0" t="0" r="2540" b="1270"/>
+            <wp:docPr id="30" name="그림 30"/>
             <wp:cNvGraphicFramePr>
               <a:graphicFrameLocks xmlns:a="http://schemas.openxmlformats.org/drawingml/2006/main" noChangeAspect="1"/>
             </wp:cNvGraphicFramePr>
@@ -12521,7 +12512,7 @@
                   <pic:spPr>
                     <a:xfrm>
                       <a:off x="0" y="0"/>
-                      <a:ext cx="5731510" cy="2393950"/>
+                      <a:ext cx="5731510" cy="3656330"/>
                     </a:xfrm>
                     <a:prstGeom prst="rect">
                       <a:avLst/>
@@ -12536,14 +12527,11 @@
     </w:p>
     <w:p>
       <w:r>
-        <w:rPr>
-          <w:noProof/>
-        </w:rPr>
         <w:drawing>
-          <wp:inline distT="0" distB="0" distL="0" distR="0" wp14:anchorId="0C0F0082" wp14:editId="5D365E34">
-            <wp:extent cx="5731510" cy="1408430"/>
-            <wp:effectExtent l="0" t="0" r="2540" b="1270"/>
-            <wp:docPr id="25" name="그림 25"/>
+          <wp:inline distT="0" distB="0" distL="0" distR="0" wp14:anchorId="4A4C5EC9" wp14:editId="71F4E462">
+            <wp:extent cx="5731510" cy="1910715"/>
+            <wp:effectExtent l="0" t="0" r="2540" b="0"/>
+            <wp:docPr id="33" name="그림 33"/>
             <wp:cNvGraphicFramePr>
               <a:graphicFrameLocks xmlns:a="http://schemas.openxmlformats.org/drawingml/2006/main" noChangeAspect="1"/>
             </wp:cNvGraphicFramePr>
@@ -12563,7 +12551,7 @@
                   <pic:spPr>
                     <a:xfrm>
                       <a:off x="0" y="0"/>
-                      <a:ext cx="5731510" cy="1408430"/>
+                      <a:ext cx="5731510" cy="1910715"/>
                     </a:xfrm>
                     <a:prstGeom prst="rect">
                       <a:avLst/>
@@ -12577,38 +12565,17 @@
       </w:r>
     </w:p>
     <w:p>
-      <w:r>
-        <w:rPr>
-          <w:rFonts w:hint="eastAsia"/>
-        </w:rPr>
-        <w:t>P</w:t>
-      </w:r>
-      <w:r>
-        <w:t xml:space="preserve">lateImage </w:t>
-      </w:r>
-      <w:r>
-        <w:rPr>
-          <w:rFonts w:hint="eastAsia"/>
-        </w:rPr>
-        <w:t>t</w:t>
-      </w:r>
-      <w:r>
-        <w:t xml:space="preserve">raining </w:t>
-      </w:r>
-      <w:r>
-        <w:rPr>
-          <w:rFonts w:hint="eastAsia"/>
-        </w:rPr>
-        <w:t>23년 7월 10일</w:t>
-      </w:r>
-    </w:p>
-    <w:p>
+      <w:pPr>
+        <w:rPr>
+          <w:rFonts w:hint="eastAsia"/>
+        </w:rPr>
+      </w:pPr>
       <w:r>
         <w:drawing>
-          <wp:inline distT="0" distB="0" distL="0" distR="0" wp14:anchorId="4191458C" wp14:editId="1532774A">
-            <wp:extent cx="5731510" cy="2554605"/>
-            <wp:effectExtent l="0" t="0" r="2540" b="0"/>
-            <wp:docPr id="26" name="그림 26"/>
+          <wp:inline distT="0" distB="0" distL="0" distR="0" wp14:anchorId="558545CA" wp14:editId="56E5102F">
+            <wp:extent cx="1910179" cy="1594236"/>
+            <wp:effectExtent l="0" t="0" r="0" b="6350"/>
+            <wp:docPr id="34" name="그림 34"/>
             <wp:cNvGraphicFramePr>
               <a:graphicFrameLocks xmlns:a="http://schemas.openxmlformats.org/drawingml/2006/main" noChangeAspect="1"/>
             </wp:cNvGraphicFramePr>
@@ -12628,7 +12595,7 @@
                   <pic:spPr>
                     <a:xfrm>
                       <a:off x="0" y="0"/>
-                      <a:ext cx="5731510" cy="2554605"/>
+                      <a:ext cx="1937512" cy="1617049"/>
                     </a:xfrm>
                     <a:prstGeom prst="rect">
                       <a:avLst/>
@@ -12640,15 +12607,22 @@
           </wp:inline>
         </w:drawing>
       </w:r>
-    </w:p>
-    <w:p>
+      <w:bookmarkStart w:id="0" w:name="_GoBack"/>
+      <w:bookmarkEnd w:id="0"/>
+    </w:p>
+    <w:p>
+      <w:pPr>
+        <w:rPr>
+          <w:rFonts w:hint="eastAsia"/>
+        </w:rPr>
+      </w:pPr>
       <w:r>
         <w:lastRenderedPageBreak/>
         <w:drawing>
-          <wp:inline distT="0" distB="0" distL="0" distR="0" wp14:anchorId="54DF3327" wp14:editId="6B80332E">
-            <wp:extent cx="5731510" cy="2553335"/>
-            <wp:effectExtent l="0" t="0" r="2540" b="0"/>
-            <wp:docPr id="27" name="그림 27"/>
+          <wp:inline distT="0" distB="0" distL="0" distR="0" wp14:anchorId="27D42B54" wp14:editId="3690169C">
+            <wp:extent cx="2095235" cy="3745065"/>
+            <wp:effectExtent l="0" t="0" r="635" b="8255"/>
+            <wp:docPr id="32" name="그림 32"/>
             <wp:cNvGraphicFramePr>
               <a:graphicFrameLocks xmlns:a="http://schemas.openxmlformats.org/drawingml/2006/main" noChangeAspect="1"/>
             </wp:cNvGraphicFramePr>
@@ -12668,7 +12642,7 @@
                   <pic:spPr>
                     <a:xfrm>
                       <a:off x="0" y="0"/>
-                      <a:ext cx="5731510" cy="2553335"/>
+                      <a:ext cx="2105306" cy="3763066"/>
                     </a:xfrm>
                     <a:prstGeom prst="rect">
                       <a:avLst/>
@@ -12682,17 +12656,41 @@
       </w:r>
     </w:p>
     <w:p>
-      <w:pPr>
-        <w:rPr>
-          <w:rFonts w:hint="eastAsia"/>
-        </w:rPr>
-      </w:pPr>
-      <w:r>
+      <w:r>
+        <w:rPr>
+          <w:rFonts w:hint="eastAsia"/>
+        </w:rPr>
+        <w:t xml:space="preserve">이륜차 헬멧 인식 고도화 </w:t>
+      </w:r>
+      <w:r>
+        <w:t>(</w:t>
+      </w:r>
+      <w:r>
+        <w:rPr>
+          <w:rFonts w:hint="eastAsia"/>
+        </w:rPr>
+        <w:t>경성고 낮에 헬멧 인식 안되는 문제)</w:t>
+      </w:r>
+      <w:r>
+        <w:t xml:space="preserve"> </w:t>
+      </w:r>
+      <w:r>
+        <w:rPr>
+          <w:rFonts w:hint="eastAsia"/>
+        </w:rPr>
+        <w:t>5월30일</w:t>
+      </w:r>
+    </w:p>
+    <w:p>
+      <w:r>
+        <w:rPr>
+          <w:noProof/>
+        </w:rPr>
         <w:drawing>
-          <wp:inline distT="0" distB="0" distL="0" distR="0" wp14:anchorId="4644029D" wp14:editId="16185A3C">
-            <wp:extent cx="5731510" cy="1388110"/>
-            <wp:effectExtent l="0" t="0" r="2540" b="2540"/>
-            <wp:docPr id="28" name="그림 28"/>
+          <wp:inline distT="0" distB="0" distL="0" distR="0" wp14:anchorId="5F96E3D2" wp14:editId="193F73C6">
+            <wp:extent cx="5731510" cy="2607945"/>
+            <wp:effectExtent l="0" t="0" r="2540" b="1905"/>
+            <wp:docPr id="23" name="그림 23"/>
             <wp:cNvGraphicFramePr>
               <a:graphicFrameLocks xmlns:a="http://schemas.openxmlformats.org/drawingml/2006/main" noChangeAspect="1"/>
             </wp:cNvGraphicFramePr>
@@ -12712,6 +12710,244 @@
                   <pic:spPr>
                     <a:xfrm>
                       <a:off x="0" y="0"/>
+                      <a:ext cx="5731510" cy="2607945"/>
+                    </a:xfrm>
+                    <a:prstGeom prst="rect">
+                      <a:avLst/>
+                    </a:prstGeom>
+                  </pic:spPr>
+                </pic:pic>
+              </a:graphicData>
+            </a:graphic>
+          </wp:inline>
+        </w:drawing>
+      </w:r>
+    </w:p>
+    <w:p>
+      <w:r>
+        <w:rPr>
+          <w:noProof/>
+        </w:rPr>
+        <w:lastRenderedPageBreak/>
+        <w:drawing>
+          <wp:inline distT="0" distB="0" distL="0" distR="0" wp14:anchorId="4D101805" wp14:editId="7562BCE9">
+            <wp:extent cx="5731510" cy="2393950"/>
+            <wp:effectExtent l="0" t="0" r="2540" b="6350"/>
+            <wp:docPr id="24" name="그림 24"/>
+            <wp:cNvGraphicFramePr>
+              <a:graphicFrameLocks xmlns:a="http://schemas.openxmlformats.org/drawingml/2006/main" noChangeAspect="1"/>
+            </wp:cNvGraphicFramePr>
+            <a:graphic xmlns:a="http://schemas.openxmlformats.org/drawingml/2006/main">
+              <a:graphicData uri="http://schemas.openxmlformats.org/drawingml/2006/picture">
+                <pic:pic xmlns:pic="http://schemas.openxmlformats.org/drawingml/2006/picture">
+                  <pic:nvPicPr>
+                    <pic:cNvPr id="1" name=""/>
+                    <pic:cNvPicPr/>
+                  </pic:nvPicPr>
+                  <pic:blipFill>
+                    <a:blip r:embed="rId48"/>
+                    <a:stretch>
+                      <a:fillRect/>
+                    </a:stretch>
+                  </pic:blipFill>
+                  <pic:spPr>
+                    <a:xfrm>
+                      <a:off x="0" y="0"/>
+                      <a:ext cx="5731510" cy="2393950"/>
+                    </a:xfrm>
+                    <a:prstGeom prst="rect">
+                      <a:avLst/>
+                    </a:prstGeom>
+                  </pic:spPr>
+                </pic:pic>
+              </a:graphicData>
+            </a:graphic>
+          </wp:inline>
+        </w:drawing>
+      </w:r>
+    </w:p>
+    <w:p>
+      <w:r>
+        <w:rPr>
+          <w:noProof/>
+        </w:rPr>
+        <w:drawing>
+          <wp:inline distT="0" distB="0" distL="0" distR="0" wp14:anchorId="0C0F0082" wp14:editId="5D365E34">
+            <wp:extent cx="5731510" cy="1408430"/>
+            <wp:effectExtent l="0" t="0" r="2540" b="1270"/>
+            <wp:docPr id="25" name="그림 25"/>
+            <wp:cNvGraphicFramePr>
+              <a:graphicFrameLocks xmlns:a="http://schemas.openxmlformats.org/drawingml/2006/main" noChangeAspect="1"/>
+            </wp:cNvGraphicFramePr>
+            <a:graphic xmlns:a="http://schemas.openxmlformats.org/drawingml/2006/main">
+              <a:graphicData uri="http://schemas.openxmlformats.org/drawingml/2006/picture">
+                <pic:pic xmlns:pic="http://schemas.openxmlformats.org/drawingml/2006/picture">
+                  <pic:nvPicPr>
+                    <pic:cNvPr id="1" name=""/>
+                    <pic:cNvPicPr/>
+                  </pic:nvPicPr>
+                  <pic:blipFill>
+                    <a:blip r:embed="rId49"/>
+                    <a:stretch>
+                      <a:fillRect/>
+                    </a:stretch>
+                  </pic:blipFill>
+                  <pic:spPr>
+                    <a:xfrm>
+                      <a:off x="0" y="0"/>
+                      <a:ext cx="5731510" cy="1408430"/>
+                    </a:xfrm>
+                    <a:prstGeom prst="rect">
+                      <a:avLst/>
+                    </a:prstGeom>
+                  </pic:spPr>
+                </pic:pic>
+              </a:graphicData>
+            </a:graphic>
+          </wp:inline>
+        </w:drawing>
+      </w:r>
+    </w:p>
+    <w:p>
+      <w:r>
+        <w:rPr>
+          <w:rFonts w:hint="eastAsia"/>
+        </w:rPr>
+        <w:t>P</w:t>
+      </w:r>
+      <w:r>
+        <w:t xml:space="preserve">lateImage </w:t>
+      </w:r>
+      <w:r>
+        <w:rPr>
+          <w:rFonts w:hint="eastAsia"/>
+        </w:rPr>
+        <w:t>t</w:t>
+      </w:r>
+      <w:r>
+        <w:t xml:space="preserve">raining </w:t>
+      </w:r>
+      <w:r>
+        <w:rPr>
+          <w:rFonts w:hint="eastAsia"/>
+        </w:rPr>
+        <w:t>23년 7월 10일</w:t>
+      </w:r>
+    </w:p>
+    <w:p>
+      <w:r>
+        <w:rPr>
+          <w:noProof/>
+        </w:rPr>
+        <w:drawing>
+          <wp:inline distT="0" distB="0" distL="0" distR="0" wp14:anchorId="4191458C" wp14:editId="1532774A">
+            <wp:extent cx="5731510" cy="2554605"/>
+            <wp:effectExtent l="0" t="0" r="2540" b="0"/>
+            <wp:docPr id="26" name="그림 26"/>
+            <wp:cNvGraphicFramePr>
+              <a:graphicFrameLocks xmlns:a="http://schemas.openxmlformats.org/drawingml/2006/main" noChangeAspect="1"/>
+            </wp:cNvGraphicFramePr>
+            <a:graphic xmlns:a="http://schemas.openxmlformats.org/drawingml/2006/main">
+              <a:graphicData uri="http://schemas.openxmlformats.org/drawingml/2006/picture">
+                <pic:pic xmlns:pic="http://schemas.openxmlformats.org/drawingml/2006/picture">
+                  <pic:nvPicPr>
+                    <pic:cNvPr id="1" name=""/>
+                    <pic:cNvPicPr/>
+                  </pic:nvPicPr>
+                  <pic:blipFill>
+                    <a:blip r:embed="rId50"/>
+                    <a:stretch>
+                      <a:fillRect/>
+                    </a:stretch>
+                  </pic:blipFill>
+                  <pic:spPr>
+                    <a:xfrm>
+                      <a:off x="0" y="0"/>
+                      <a:ext cx="5731510" cy="2554605"/>
+                    </a:xfrm>
+                    <a:prstGeom prst="rect">
+                      <a:avLst/>
+                    </a:prstGeom>
+                  </pic:spPr>
+                </pic:pic>
+              </a:graphicData>
+            </a:graphic>
+          </wp:inline>
+        </w:drawing>
+      </w:r>
+    </w:p>
+    <w:p>
+      <w:r>
+        <w:rPr>
+          <w:noProof/>
+        </w:rPr>
+        <w:lastRenderedPageBreak/>
+        <w:drawing>
+          <wp:inline distT="0" distB="0" distL="0" distR="0" wp14:anchorId="54DF3327" wp14:editId="6B80332E">
+            <wp:extent cx="5731510" cy="2553335"/>
+            <wp:effectExtent l="0" t="0" r="2540" b="0"/>
+            <wp:docPr id="27" name="그림 27"/>
+            <wp:cNvGraphicFramePr>
+              <a:graphicFrameLocks xmlns:a="http://schemas.openxmlformats.org/drawingml/2006/main" noChangeAspect="1"/>
+            </wp:cNvGraphicFramePr>
+            <a:graphic xmlns:a="http://schemas.openxmlformats.org/drawingml/2006/main">
+              <a:graphicData uri="http://schemas.openxmlformats.org/drawingml/2006/picture">
+                <pic:pic xmlns:pic="http://schemas.openxmlformats.org/drawingml/2006/picture">
+                  <pic:nvPicPr>
+                    <pic:cNvPr id="1" name=""/>
+                    <pic:cNvPicPr/>
+                  </pic:nvPicPr>
+                  <pic:blipFill>
+                    <a:blip r:embed="rId51"/>
+                    <a:stretch>
+                      <a:fillRect/>
+                    </a:stretch>
+                  </pic:blipFill>
+                  <pic:spPr>
+                    <a:xfrm>
+                      <a:off x="0" y="0"/>
+                      <a:ext cx="5731510" cy="2553335"/>
+                    </a:xfrm>
+                    <a:prstGeom prst="rect">
+                      <a:avLst/>
+                    </a:prstGeom>
+                  </pic:spPr>
+                </pic:pic>
+              </a:graphicData>
+            </a:graphic>
+          </wp:inline>
+        </w:drawing>
+      </w:r>
+    </w:p>
+    <w:p>
+      <w:r>
+        <w:rPr>
+          <w:noProof/>
+        </w:rPr>
+        <w:drawing>
+          <wp:inline distT="0" distB="0" distL="0" distR="0" wp14:anchorId="4644029D" wp14:editId="16185A3C">
+            <wp:extent cx="5731510" cy="1388110"/>
+            <wp:effectExtent l="0" t="0" r="2540" b="2540"/>
+            <wp:docPr id="28" name="그림 28"/>
+            <wp:cNvGraphicFramePr>
+              <a:graphicFrameLocks xmlns:a="http://schemas.openxmlformats.org/drawingml/2006/main" noChangeAspect="1"/>
+            </wp:cNvGraphicFramePr>
+            <a:graphic xmlns:a="http://schemas.openxmlformats.org/drawingml/2006/main">
+              <a:graphicData uri="http://schemas.openxmlformats.org/drawingml/2006/picture">
+                <pic:pic xmlns:pic="http://schemas.openxmlformats.org/drawingml/2006/picture">
+                  <pic:nvPicPr>
+                    <pic:cNvPr id="1" name=""/>
+                    <pic:cNvPicPr/>
+                  </pic:nvPicPr>
+                  <pic:blipFill>
+                    <a:blip r:embed="rId52"/>
+                    <a:stretch>
+                      <a:fillRect/>
+                    </a:stretch>
+                  </pic:blipFill>
+                  <pic:spPr>
+                    <a:xfrm>
+                      <a:off x="0" y="0"/>
                       <a:ext cx="5731510" cy="1388110"/>
                     </a:xfrm>
                     <a:prstGeom prst="rect">
@@ -12724,11 +12960,9 @@
           </wp:inline>
         </w:drawing>
       </w:r>
-      <w:bookmarkStart w:id="0" w:name="_GoBack"/>
-      <w:bookmarkEnd w:id="0"/>
     </w:p>
     <w:sectPr>
-      <w:footerReference w:type="default" r:id="rId48"/>
+      <w:footerReference w:type="default" r:id="rId53"/>
       <w:pgSz w:w="11906" w:h="16838"/>
       <w:pgMar w:top="1701" w:right="1440" w:bottom="1440" w:left="1440" w:header="851" w:footer="992" w:gutter="0"/>
       <w:cols w:space="425"/>
@@ -12875,7 +13109,7 @@
                 <w:bCs/>
                 <w:noProof/>
               </w:rPr>
-              <w:t>25</w:t>
+              <w:t>27</w:t>
             </w:r>
             <w:r>
               <w:rPr>
@@ -13650,6 +13884,18 @@
       <w:u w:val="single"/>
     </w:rPr>
   </w:style>
+  <w:style w:type="character" w:styleId="ab">
+    <w:name w:val="Subtle Emphasis"/>
+    <w:basedOn w:val="a0"/>
+    <w:uiPriority w:val="19"/>
+    <w:qFormat/>
+    <w:rsid w:val="00EC086B"/>
+    <w:rPr>
+      <w:i/>
+      <w:iCs/>
+      <w:color w:val="404040" w:themeColor="text1" w:themeTint="BF"/>
+    </w:rPr>
+  </w:style>
 </w:styles>
 </file>
 
@@ -13919,7 +14165,7 @@
 </file>
 
 <file path=customXml/itemProps1.xml><?xml version="1.0" encoding="utf-8"?>
-<ds:datastoreItem xmlns:ds="http://schemas.openxmlformats.org/officeDocument/2006/customXml" ds:itemID="{359F6D58-B9E1-43AA-BE04-3723F243753D}">
+<ds:datastoreItem xmlns:ds="http://schemas.openxmlformats.org/officeDocument/2006/customXml" ds:itemID="{6D42A803-3FAF-465A-9B39-39BC9BB23F8A}">
   <ds:schemaRefs>
     <ds:schemaRef ds:uri="http://schemas.openxmlformats.org/officeDocument/2006/bibliography"/>
   </ds:schemaRefs>

</xml_diff>